<commit_message>
Remake some reports screesshots
</commit_message>
<xml_diff>
--- a/ppo_l2.docx
+++ b/ppo_l2.docx
@@ -3735,44 +3735,87 @@
     </w:p>
     <w:p>
       <w:pPr>
-        <w:pStyle w:val="a3"/>
-        <w:spacing w:before="226"/>
-        <w:ind w:left="120"/>
-        <w:rPr>
-          <w:b/>
-          <w:lang w:val="ru-RU"/>
-        </w:rPr>
-      </w:pPr>
-      <w:r>
-        <w:rPr>
-          <w:b/>
-          <w:lang w:val="ru-RU"/>
-        </w:rPr>
-        <w:t>(здесь должен быть скрин</w:t>
-      </w:r>
-      <w:bookmarkStart w:id="1" w:name="_GoBack"/>
-      <w:bookmarkEnd w:id="1"/>
-      <w:r>
-        <w:rPr>
-          <w:b/>
-          <w:lang w:val="ru-RU"/>
-        </w:rPr>
-        <w:t>)</w:t>
-      </w:r>
-    </w:p>
-    <w:p>
-      <w:pPr>
         <w:pStyle w:val="1"/>
         <w:spacing w:before="36"/>
         <w:ind w:left="0"/>
         <w:rPr>
-          <w:spacing w:val="-1"/>
-          <w:lang w:val="ru-RU"/>
-        </w:rPr>
-      </w:pPr>
-      <w:r>
-        <w:rPr>
           <w:b w:val="0"/>
+          <w:lang w:val="ru-RU"/>
+        </w:rPr>
+      </w:pPr>
+      <w:r>
+        <w:rPr>
+          <w:b w:val="0"/>
+          <w:i/>
+          <w:noProof/>
+          <w:spacing w:val="-1"/>
+          <w:sz w:val="20"/>
+          <w:lang w:val="ru-RU" w:eastAsia="ru-RU"/>
+        </w:rPr>
+        <w:drawing>
+          <wp:inline distT="0" distB="0" distL="0" distR="0">
+            <wp:extent cx="6445250" cy="4643272"/>
+            <wp:effectExtent l="0" t="0" r="0" b="5080"/>
+            <wp:docPr id="5" name="Рисунок 5" descr="C:\Users\Zver\AppData\Local\Microsoft\Windows\INetCache\Content.Word\hZG9ccT6xVI.JPG"/>
+            <wp:cNvGraphicFramePr>
+              <a:graphicFrameLocks xmlns:a="http://schemas.openxmlformats.org/drawingml/2006/main" noChangeAspect="1"/>
+            </wp:cNvGraphicFramePr>
+            <a:graphic xmlns:a="http://schemas.openxmlformats.org/drawingml/2006/main">
+              <a:graphicData uri="http://schemas.openxmlformats.org/drawingml/2006/picture">
+                <pic:pic xmlns:pic="http://schemas.openxmlformats.org/drawingml/2006/picture">
+                  <pic:nvPicPr>
+                    <pic:cNvPr id="0" name="Picture 3" descr="C:\Users\Zver\AppData\Local\Microsoft\Windows\INetCache\Content.Word\hZG9ccT6xVI.JPG"/>
+                    <pic:cNvPicPr>
+                      <a:picLocks noChangeAspect="1" noChangeArrowheads="1"/>
+                    </pic:cNvPicPr>
+                  </pic:nvPicPr>
+                  <pic:blipFill>
+                    <a:blip r:embed="rId6">
+                      <a:extLst>
+                        <a:ext uri="{28A0092B-C50C-407E-A947-70E740481C1C}">
+                          <a14:useLocalDpi xmlns:a14="http://schemas.microsoft.com/office/drawing/2010/main" val="0"/>
+                        </a:ext>
+                      </a:extLst>
+                    </a:blip>
+                    <a:srcRect/>
+                    <a:stretch>
+                      <a:fillRect/>
+                    </a:stretch>
+                  </pic:blipFill>
+                  <pic:spPr bwMode="auto">
+                    <a:xfrm>
+                      <a:off x="0" y="0"/>
+                      <a:ext cx="6445250" cy="4643272"/>
+                    </a:xfrm>
+                    <a:prstGeom prst="rect">
+                      <a:avLst/>
+                    </a:prstGeom>
+                    <a:noFill/>
+                    <a:ln>
+                      <a:noFill/>
+                    </a:ln>
+                  </pic:spPr>
+                </pic:pic>
+              </a:graphicData>
+            </a:graphic>
+          </wp:inline>
+        </w:drawing>
+      </w:r>
+      <w:bookmarkStart w:id="1" w:name="_GoBack"/>
+      <w:bookmarkEnd w:id="1"/>
+    </w:p>
+    <w:p>
+      <w:pPr>
+        <w:pStyle w:val="1"/>
+        <w:spacing w:before="36"/>
+        <w:ind w:left="0"/>
+        <w:rPr>
+          <w:spacing w:val="-1"/>
+          <w:lang w:val="ru-RU"/>
+        </w:rPr>
+      </w:pPr>
+      <w:r>
+        <w:rPr>
           <w:lang w:val="ru-RU"/>
         </w:rPr>
         <w:br w:type="column"/>
@@ -3826,7 +3869,7 @@
                     <pic:cNvPicPr/>
                   </pic:nvPicPr>
                   <pic:blipFill>
-                    <a:blip r:embed="rId6">
+                    <a:blip r:embed="rId7">
                       <a:extLst>
                         <a:ext uri="{28A0092B-C50C-407E-A947-70E740481C1C}">
                           <a14:useLocalDpi xmlns:a14="http://schemas.microsoft.com/office/drawing/2010/main" val="0"/>

</xml_diff>